<commit_message>
slight changes to media routing, added some more info
</commit_message>
<xml_diff>
--- a/cv/Ben Purdy CV - 2025_08_20.docx
+++ b/cv/Ben Purdy CV - 2025_08_20.docx
@@ -537,14 +537,7 @@
                 <w:b/>
                 <w:color w:val="434343"/>
               </w:rPr>
-              <w:t>Degree</w:t>
-            </w:r>
-            <w:r>
-              <w:rPr>
-                <w:b/>
-                <w:color w:val="434343"/>
-              </w:rPr>
-              <w:t xml:space="preserve"> | </w:t>
+              <w:t xml:space="preserve">Degree | </w:t>
             </w:r>
             <w:r>
               <w:rPr>
@@ -639,23 +632,7 @@
                 <w:b/>
                 <w:color w:val="434343"/>
               </w:rPr>
-              <w:t xml:space="preserve">A </w:t>
-            </w:r>
-            <w:proofErr w:type="gramStart"/>
-            <w:r>
-              <w:rPr>
-                <w:b/>
-                <w:color w:val="434343"/>
-              </w:rPr>
-              <w:t>levels</w:t>
-            </w:r>
-            <w:proofErr w:type="gramEnd"/>
-            <w:r>
-              <w:rPr>
-                <w:b/>
-                <w:color w:val="434343"/>
-              </w:rPr>
-              <w:t xml:space="preserve"> </w:t>
+              <w:t xml:space="preserve">A levels </w:t>
             </w:r>
             <w:r>
               <w:t>| Kenilworth School and Sixth Form</w:t>
@@ -711,7 +688,19 @@
               <w:rPr>
                 <w:color w:val="434343"/>
               </w:rPr>
-              <w:t>A Physics; B Maths, Chemistry</w:t>
+              <w:t>A Physics; B Maths</w:t>
+            </w:r>
+            <w:r>
+              <w:rPr>
+                <w:color w:val="434343"/>
+              </w:rPr>
+              <w:t xml:space="preserve"> with Mechanics</w:t>
+            </w:r>
+            <w:r>
+              <w:rPr>
+                <w:color w:val="434343"/>
+              </w:rPr>
+              <w:t>, Chemistry</w:t>
             </w:r>
           </w:p>
           <w:p>

</xml_diff>